<commit_message>
Updated Checklist Templates with Lauren's touched-up Sprite
</commit_message>
<xml_diff>
--- a/Assets/Resources/Checklist_Template.docx
+++ b/Assets/Resources/Checklist_Template.docx
@@ -108,21 +108,49 @@
       </w:pPr>
       <w:r>
         <w:rPr>
+          <w:sz w:val="24"/>
+          <w:szCs w:val="24"/>
+        </w:rPr>
+        <w:t xml:space="preserve">But, don’t sweat: I’ve prepped this handy checklist for you to take with you, free of charge! </w:t>
+      </w:r>
+      <w:proofErr w:type="gramStart"/>
+      <w:r>
+        <w:rPr>
+          <w:sz w:val="24"/>
+          <w:szCs w:val="24"/>
+        </w:rPr>
+        <w:t>So</w:t>
+      </w:r>
+      <w:proofErr w:type="gramEnd"/>
+      <w:r>
+        <w:rPr>
+          <w:sz w:val="24"/>
+          <w:szCs w:val="24"/>
+        </w:rPr>
+        <w:t xml:space="preserve"> feel free to save a copy, print it out, write all over it – whatever helps you the most! </w:t>
+      </w:r>
+    </w:p>
+    <w:p>
+      <w:pPr>
+        <w:pStyle w:val="Heading1"/>
+      </w:pPr>
+      <w:r>
+        <w:rPr>
           <w:noProof/>
           <w:sz w:val="28"/>
           <w:szCs w:val="28"/>
         </w:rPr>
         <w:drawing>
-          <wp:anchor distT="0" distB="0" distL="114300" distR="114300" simplePos="0" relativeHeight="251658240" behindDoc="0" locked="0" layoutInCell="1" allowOverlap="1" wp14:anchorId="26EFC8AA" wp14:editId="65591C03">
+          <wp:anchor distT="0" distB="0" distL="114300" distR="114300" simplePos="0" relativeHeight="251658240" behindDoc="0" locked="0" layoutInCell="1" allowOverlap="1" wp14:anchorId="26EFC8AA" wp14:editId="6726AB97">
             <wp:simplePos x="0" y="0"/>
             <wp:positionH relativeFrom="margin">
-              <wp:posOffset>4273550</wp:posOffset>
+              <wp:posOffset>3985260</wp:posOffset>
             </wp:positionH>
             <wp:positionV relativeFrom="margin">
-              <wp:posOffset>2857500</wp:posOffset>
+              <wp:posOffset>3199765</wp:posOffset>
             </wp:positionV>
-            <wp:extent cx="1507490" cy="4434840"/>
-            <wp:effectExtent l="0" t="0" r="0" b="3810"/>
+            <wp:extent cx="2086610" cy="4494530"/>
+            <wp:effectExtent l="0" t="0" r="8890" b="1270"/>
             <wp:wrapSquare wrapText="bothSides"/>
             <wp:docPr id="1" name="Picture 1"/>
             <wp:cNvGraphicFramePr>
@@ -150,7 +178,7 @@
                   <pic:spPr>
                     <a:xfrm flipH="1">
                       <a:off x="0" y="0"/>
-                      <a:ext cx="1507490" cy="4434840"/>
+                      <a:ext cx="2086610" cy="4494530"/>
                     </a:xfrm>
                     <a:prstGeom prst="rect">
                       <a:avLst/>
@@ -168,34 +196,6 @@
           </wp:anchor>
         </w:drawing>
       </w:r>
-      <w:r>
-        <w:rPr>
-          <w:sz w:val="24"/>
-          <w:szCs w:val="24"/>
-        </w:rPr>
-        <w:t xml:space="preserve">But, don’t sweat: I’ve prepped this handy checklist for you to take with you, free of charge! </w:t>
-      </w:r>
-      <w:proofErr w:type="gramStart"/>
-      <w:r>
-        <w:rPr>
-          <w:sz w:val="24"/>
-          <w:szCs w:val="24"/>
-        </w:rPr>
-        <w:t>So</w:t>
-      </w:r>
-      <w:proofErr w:type="gramEnd"/>
-      <w:r>
-        <w:rPr>
-          <w:sz w:val="24"/>
-          <w:szCs w:val="24"/>
-        </w:rPr>
-        <w:t xml:space="preserve"> feel free to save a copy, print it out, write all over it – whatever helps you the most! </w:t>
-      </w:r>
-    </w:p>
-    <w:p>
-      <w:pPr>
-        <w:pStyle w:val="Heading1"/>
-      </w:pPr>
       <w:r>
         <w:t>Your To-Do List:</w:t>
       </w:r>

</xml_diff>